<commit_message>
XP - make changes.
</commit_message>
<xml_diff>
--- a/Extreme Programming Adoption/Выступление.docx
+++ b/Extreme Programming Adoption/Выступление.docx
@@ -14,6 +14,19 @@
           <w:lang w:val="ru-RU"/>
         </w:rPr>
         <w:t>Вступление</w:t>
+      </w:r>
+    </w:p>
+    <w:p>
+      <w:pPr>
+        <w:rPr>
+          <w:lang w:val="ru-RU"/>
+        </w:rPr>
+      </w:pPr>
+      <w:r>
+        <w:rPr>
+          <w:lang w:val="ru-RU"/>
+        </w:rPr>
+        <w:t>Привет!</w:t>
       </w:r>
     </w:p>
     <w:p>
@@ -148,7 +161,19 @@
         <w:rPr>
           <w:lang w:val="ru-RU"/>
         </w:rPr>
-        <w:t>Бизнес изменился – пока делали пол года продукт рынок поменялся</w:t>
+        <w:t>Бизнес изменился – пока делали пол</w:t>
+      </w:r>
+      <w:r>
+        <w:rPr>
+          <w:lang w:val="ru-RU"/>
+        </w:rPr>
+        <w:t xml:space="preserve">года продукт, </w:t>
+      </w:r>
+      <w:r>
+        <w:rPr>
+          <w:lang w:val="ru-RU"/>
+        </w:rPr>
+        <w:t>рынок поменялся</w:t>
       </w:r>
     </w:p>
     <w:p>
@@ -184,7 +209,19 @@
         <w:rPr>
           <w:lang w:val="ru-RU"/>
         </w:rPr>
-        <w:t>Люди уходят не выдержав проекта</w:t>
+        <w:t xml:space="preserve">Люди </w:t>
+      </w:r>
+      <w:r>
+        <w:rPr>
+          <w:lang w:val="ru-RU"/>
+        </w:rPr>
+        <w:t>уходят,</w:t>
+      </w:r>
+      <w:r>
+        <w:rPr>
+          <w:lang w:val="ru-RU"/>
+        </w:rPr>
+        <w:t xml:space="preserve"> не выдержав проекта</w:t>
       </w:r>
     </w:p>
     <w:p>
@@ -324,10 +361,21 @@
         <w:rPr>
           <w:lang w:val="ru-RU"/>
         </w:rPr>
-        <w:t>Как бороться с сопротивле</w:t>
-      </w:r>
-      <w:r>
-        <w:t>нием:</w:t>
+        <w:t xml:space="preserve">Как бороться с </w:t>
+      </w:r>
+      <w:proofErr w:type="spellStart"/>
+      <w:r>
+        <w:rPr>
+          <w:lang w:val="ru-RU"/>
+        </w:rPr>
+        <w:t>сопротивле</w:t>
+      </w:r>
+      <w:r>
+        <w:t>нием</w:t>
+      </w:r>
+      <w:proofErr w:type="spellEnd"/>
+      <w:r>
+        <w:t>:</w:t>
       </w:r>
     </w:p>
     <w:p>
@@ -370,8 +418,29 @@
         </w:numPr>
       </w:pPr>
       <w:r>
-        <w:t>Я хочу стать героем</w:t>
-      </w:r>
+        <w:t xml:space="preserve">Я </w:t>
+      </w:r>
+      <w:proofErr w:type="spellStart"/>
+      <w:r>
+        <w:t>хочу</w:t>
+      </w:r>
+      <w:proofErr w:type="spellEnd"/>
+      <w:r>
+        <w:t xml:space="preserve"> </w:t>
+      </w:r>
+      <w:proofErr w:type="spellStart"/>
+      <w:r>
+        <w:t>стать</w:t>
+      </w:r>
+      <w:proofErr w:type="spellEnd"/>
+      <w:r>
+        <w:t xml:space="preserve"> </w:t>
+      </w:r>
+      <w:proofErr w:type="spellStart"/>
+      <w:r>
+        <w:t>героем</w:t>
+      </w:r>
+      <w:proofErr w:type="spellEnd"/>
     </w:p>
     <w:p>
       <w:pPr>
@@ -381,9 +450,35 @@
           <w:numId w:val="2"/>
         </w:numPr>
       </w:pPr>
-      <w:r>
-        <w:t>Боюсь продемонстрировать свои недостатки</w:t>
-      </w:r>
+      <w:proofErr w:type="spellStart"/>
+      <w:r>
+        <w:t>Боюсь</w:t>
+      </w:r>
+      <w:proofErr w:type="spellEnd"/>
+      <w:r>
+        <w:t xml:space="preserve"> </w:t>
+      </w:r>
+      <w:proofErr w:type="spellStart"/>
+      <w:r>
+        <w:t>продемонстрировать</w:t>
+      </w:r>
+      <w:proofErr w:type="spellEnd"/>
+      <w:r>
+        <w:t xml:space="preserve"> </w:t>
+      </w:r>
+      <w:proofErr w:type="spellStart"/>
+      <w:r>
+        <w:t>свои</w:t>
+      </w:r>
+      <w:proofErr w:type="spellEnd"/>
+      <w:r>
+        <w:t xml:space="preserve"> </w:t>
+      </w:r>
+      <w:proofErr w:type="spellStart"/>
+      <w:r>
+        <w:t>недостатки</w:t>
+      </w:r>
+      <w:proofErr w:type="spellEnd"/>
     </w:p>
     <w:p>
       <w:pPr>
@@ -412,8 +507,29 @@
         </w:numPr>
       </w:pPr>
       <w:r>
-        <w:t>У меня плохое настроение</w:t>
-      </w:r>
+        <w:t xml:space="preserve">У </w:t>
+      </w:r>
+      <w:proofErr w:type="spellStart"/>
+      <w:r>
+        <w:t>меня</w:t>
+      </w:r>
+      <w:proofErr w:type="spellEnd"/>
+      <w:r>
+        <w:t xml:space="preserve"> </w:t>
+      </w:r>
+      <w:proofErr w:type="spellStart"/>
+      <w:r>
+        <w:t>плохое</w:t>
+      </w:r>
+      <w:proofErr w:type="spellEnd"/>
+      <w:r>
+        <w:t xml:space="preserve"> </w:t>
+      </w:r>
+      <w:proofErr w:type="spellStart"/>
+      <w:r>
+        <w:t>настроение</w:t>
+      </w:r>
+      <w:proofErr w:type="spellEnd"/>
     </w:p>
     <w:p>
       <w:pPr>
@@ -424,8 +540,29 @@
         </w:numPr>
       </w:pPr>
       <w:r>
-        <w:t>Я люблю чувство медитации</w:t>
-      </w:r>
+        <w:t xml:space="preserve">Я </w:t>
+      </w:r>
+      <w:proofErr w:type="spellStart"/>
+      <w:r>
+        <w:t>люблю</w:t>
+      </w:r>
+      <w:proofErr w:type="spellEnd"/>
+      <w:r>
+        <w:t xml:space="preserve"> </w:t>
+      </w:r>
+      <w:proofErr w:type="spellStart"/>
+      <w:r>
+        <w:t>чувство</w:t>
+      </w:r>
+      <w:proofErr w:type="spellEnd"/>
+      <w:r>
+        <w:t xml:space="preserve"> </w:t>
+      </w:r>
+      <w:proofErr w:type="spellStart"/>
+      <w:r>
+        <w:t>медитации</w:t>
+      </w:r>
+      <w:proofErr w:type="spellEnd"/>
     </w:p>
     <w:p>
       <w:pPr>
@@ -459,7 +596,49 @@
         <w:rPr>
           <w:lang w:val="ru-RU"/>
         </w:rPr>
-        <w:t>Сравнить с ремонтом. Можно забыть о подтекающем кране, о сломавшейся форточке, о плитке, которая отходит. Ремонт каждого из этих поломок длиться пол дня. Но в один прекрасный момент кухня дойдет до такого состояния, что в ней невозможно будет находится. И тогда вы отколупаете всю плитку, которая и так на ладан дышит, снимите окна, из которых стекла вылетают. Ремонт будет длиться неделю и при этом на кухне будет невозможно находиться.</w:t>
+        <w:t xml:space="preserve">Сравнить с ремонтом. Можно забыть о подтекающем кране, о сломавшейся форточке, о плитке, которая отходит. Ремонт каждого из этих поломок длиться </w:t>
+      </w:r>
+      <w:proofErr w:type="gramStart"/>
+      <w:r>
+        <w:rPr>
+          <w:lang w:val="ru-RU"/>
+        </w:rPr>
+        <w:t>пол дня</w:t>
+      </w:r>
+      <w:proofErr w:type="gramEnd"/>
+      <w:r>
+        <w:rPr>
+          <w:lang w:val="ru-RU"/>
+        </w:rPr>
+        <w:t xml:space="preserve">. Но в один прекрасный момент кухня дойдет до такого состояния, что в ней невозможно будет </w:t>
+      </w:r>
+      <w:proofErr w:type="gramStart"/>
+      <w:r>
+        <w:rPr>
+          <w:lang w:val="ru-RU"/>
+        </w:rPr>
+        <w:t>находится</w:t>
+      </w:r>
+      <w:proofErr w:type="gramEnd"/>
+      <w:r>
+        <w:rPr>
+          <w:lang w:val="ru-RU"/>
+        </w:rPr>
+        <w:t xml:space="preserve">. И тогда вы отколупаете всю плитку, которая и так на ладан дышит, снимите окна, из которых стекла вылетают. Ремонт </w:t>
+      </w:r>
+      <w:proofErr w:type="gramStart"/>
+      <w:r>
+        <w:rPr>
+          <w:lang w:val="ru-RU"/>
+        </w:rPr>
+        <w:t>будет длиться неделю и при этом на</w:t>
+      </w:r>
+      <w:proofErr w:type="gramEnd"/>
+      <w:r>
+        <w:rPr>
+          <w:lang w:val="ru-RU"/>
+        </w:rPr>
+        <w:t xml:space="preserve"> кухне будет невозможно находиться.</w:t>
       </w:r>
     </w:p>
     <w:p>
@@ -498,12 +677,365 @@
           <w:lang w:val="ru-RU"/>
         </w:rPr>
       </w:pPr>
+      <w:proofErr w:type="spellStart"/>
+      <w:proofErr w:type="gramStart"/>
       <w:r>
         <w:rPr>
           <w:lang w:val="ru-RU"/>
         </w:rPr>
         <w:t>Экспресс-совещания</w:t>
       </w:r>
+      <w:proofErr w:type="spellEnd"/>
+      <w:proofErr w:type="gramEnd"/>
+    </w:p>
+    <w:p>
+      <w:pPr>
+        <w:rPr>
+          <w:lang w:val="ru-RU"/>
+        </w:rPr>
+      </w:pPr>
+      <w:r>
+        <w:rPr>
+          <w:lang w:val="ru-RU"/>
+        </w:rPr>
+        <w:t>Никто не может знать абсолютно всего</w:t>
+      </w:r>
+      <w:r>
+        <w:rPr>
+          <w:lang w:val="ru-RU"/>
+        </w:rPr>
+        <w:t>. Парное программирован</w:t>
+      </w:r>
+      <w:r>
+        <w:rPr>
+          <w:lang w:val="ru-RU"/>
+        </w:rPr>
+        <w:t>ие частично решает эту проблему, но чем занимаются другие пары? У кого именно надо получить интересующую вас информацию?</w:t>
+      </w:r>
+    </w:p>
+    <w:p>
+      <w:pPr>
+        <w:rPr>
+          <w:lang w:val="ru-RU"/>
+        </w:rPr>
+      </w:pPr>
+      <w:proofErr w:type="spellStart"/>
+      <w:proofErr w:type="gramStart"/>
+      <w:r>
+        <w:rPr>
+          <w:lang w:val="ru-RU"/>
+        </w:rPr>
+        <w:t>Экспресс-совещания</w:t>
+      </w:r>
+      <w:proofErr w:type="spellEnd"/>
+      <w:proofErr w:type="gramEnd"/>
+      <w:r>
+        <w:rPr>
+          <w:lang w:val="ru-RU"/>
+        </w:rPr>
+        <w:t xml:space="preserve"> – </w:t>
+      </w:r>
+      <w:proofErr w:type="spellStart"/>
+      <w:r>
+        <w:rPr>
+          <w:lang w:val="ru-RU"/>
+        </w:rPr>
+        <w:t>коротное</w:t>
+      </w:r>
+      <w:proofErr w:type="spellEnd"/>
+      <w:r>
+        <w:rPr>
+          <w:lang w:val="ru-RU"/>
+        </w:rPr>
+        <w:t xml:space="preserve"> ежедневное собрание всех членов команды с целью обмена информацией о текущем состоянии дел.</w:t>
+      </w:r>
+    </w:p>
+    <w:p>
+      <w:pPr>
+        <w:rPr>
+          <w:lang w:val="ru-RU"/>
+        </w:rPr>
+      </w:pPr>
+      <w:r>
+        <w:rPr>
+          <w:lang w:val="ru-RU"/>
+        </w:rPr>
+        <w:t>Цель – соединить тех, кто владеет информацией и тех, кто в ней нуждается.</w:t>
+      </w:r>
+    </w:p>
+    <w:p>
+      <w:pPr>
+        <w:rPr>
+          <w:lang w:val="ru-RU"/>
+        </w:rPr>
+      </w:pPr>
+    </w:p>
+    <w:p>
+      <w:pPr>
+        <w:rPr>
+          <w:lang w:val="ru-RU"/>
+        </w:rPr>
+      </w:pPr>
+      <w:r>
+        <w:rPr>
+          <w:lang w:val="ru-RU"/>
+        </w:rPr>
+        <w:t>Каждый должен ответить на вопросы:</w:t>
+      </w:r>
+    </w:p>
+    <w:p>
+      <w:pPr>
+        <w:pStyle w:val="a3"/>
+        <w:numPr>
+          <w:ilvl w:val="0"/>
+          <w:numId w:val="5"/>
+        </w:numPr>
+        <w:rPr>
+          <w:lang w:val="ru-RU"/>
+        </w:rPr>
+      </w:pPr>
+      <w:r>
+        <w:rPr>
+          <w:lang w:val="ru-RU"/>
+        </w:rPr>
+        <w:t>Что я сделал вчера</w:t>
+      </w:r>
+      <w:r>
+        <w:rPr>
+          <w:lang w:val="ru-RU"/>
+        </w:rPr>
+        <w:t xml:space="preserve"> и что узнал нового</w:t>
+      </w:r>
+      <w:r>
+        <w:rPr>
+          <w:lang w:val="ru-RU"/>
+        </w:rPr>
+        <w:t>?</w:t>
+      </w:r>
+    </w:p>
+    <w:p>
+      <w:pPr>
+        <w:pStyle w:val="a3"/>
+        <w:numPr>
+          <w:ilvl w:val="0"/>
+          <w:numId w:val="5"/>
+        </w:numPr>
+        <w:rPr>
+          <w:lang w:val="ru-RU"/>
+        </w:rPr>
+      </w:pPr>
+      <w:r>
+        <w:rPr>
+          <w:lang w:val="ru-RU"/>
+        </w:rPr>
+        <w:t xml:space="preserve">Как далеко я продвинулся в решении своей </w:t>
+      </w:r>
+      <w:proofErr w:type="gramStart"/>
+      <w:r>
+        <w:rPr>
+          <w:lang w:val="ru-RU"/>
+        </w:rPr>
+        <w:t>проблемы</w:t>
+      </w:r>
+      <w:proofErr w:type="gramEnd"/>
+      <w:r>
+        <w:rPr>
+          <w:lang w:val="ru-RU"/>
+        </w:rPr>
+        <w:t xml:space="preserve"> и </w:t>
+      </w:r>
+      <w:proofErr w:type="gramStart"/>
+      <w:r>
+        <w:rPr>
+          <w:lang w:val="ru-RU"/>
+        </w:rPr>
+        <w:t>какие</w:t>
+      </w:r>
+      <w:proofErr w:type="gramEnd"/>
+      <w:r>
+        <w:rPr>
+          <w:lang w:val="ru-RU"/>
+        </w:rPr>
+        <w:t xml:space="preserve"> возникли препятствия?</w:t>
+      </w:r>
+    </w:p>
+    <w:p>
+      <w:pPr>
+        <w:pStyle w:val="a3"/>
+        <w:numPr>
+          <w:ilvl w:val="0"/>
+          <w:numId w:val="5"/>
+        </w:numPr>
+        <w:rPr>
+          <w:lang w:val="ru-RU"/>
+        </w:rPr>
+      </w:pPr>
+      <w:r>
+        <w:rPr>
+          <w:lang w:val="ru-RU"/>
+        </w:rPr>
+        <w:t>Что я буду делать сегодня?</w:t>
+      </w:r>
+    </w:p>
+    <w:p>
+      <w:pPr>
+        <w:ind w:left="360" w:firstLine="0"/>
+        <w:rPr>
+          <w:lang w:val="ru-RU"/>
+        </w:rPr>
+      </w:pPr>
+    </w:p>
+    <w:p>
+      <w:pPr>
+        <w:ind w:left="360" w:firstLine="0"/>
+        <w:rPr>
+          <w:lang w:val="ru-RU"/>
+        </w:rPr>
+      </w:pPr>
+      <w:r>
+        <w:rPr>
+          <w:lang w:val="ru-RU"/>
+        </w:rPr>
+        <w:t>Причины, из-за которых собрания могут не проводиться:</w:t>
+      </w:r>
+    </w:p>
+    <w:p>
+      <w:pPr>
+        <w:pStyle w:val="a3"/>
+        <w:numPr>
+          <w:ilvl w:val="0"/>
+          <w:numId w:val="6"/>
+        </w:numPr>
+        <w:rPr>
+          <w:lang w:val="ru-RU"/>
+        </w:rPr>
+      </w:pPr>
+      <w:r>
+        <w:rPr>
+          <w:lang w:val="ru-RU"/>
+        </w:rPr>
+        <w:t>не набрать необходимого количества участников</w:t>
+      </w:r>
+    </w:p>
+    <w:p>
+      <w:pPr>
+        <w:pStyle w:val="a3"/>
+        <w:numPr>
+          <w:ilvl w:val="0"/>
+          <w:numId w:val="6"/>
+        </w:numPr>
+        <w:rPr>
+          <w:lang w:val="ru-RU"/>
+        </w:rPr>
+      </w:pPr>
+      <w:r>
+        <w:rPr>
+          <w:lang w:val="ru-RU"/>
+        </w:rPr>
+        <w:t>люди, обладающие информацией, не хотят ею делиться</w:t>
+      </w:r>
+    </w:p>
+    <w:p>
+      <w:pPr>
+        <w:pStyle w:val="a3"/>
+        <w:numPr>
+          <w:ilvl w:val="1"/>
+          <w:numId w:val="6"/>
+        </w:numPr>
+        <w:rPr>
+          <w:lang w:val="ru-RU"/>
+        </w:rPr>
+      </w:pPr>
+      <w:r>
+        <w:rPr>
+          <w:lang w:val="ru-RU"/>
+        </w:rPr>
+        <w:t xml:space="preserve">информация наделяет их </w:t>
+      </w:r>
+      <w:r>
+        <w:rPr>
+          <w:lang w:val="ru-RU"/>
+        </w:rPr>
+        <w:t xml:space="preserve">высоким </w:t>
+      </w:r>
+      <w:r>
+        <w:rPr>
+          <w:lang w:val="ru-RU"/>
+        </w:rPr>
+        <w:t>статусом</w:t>
+      </w:r>
+    </w:p>
+    <w:p>
+      <w:pPr>
+        <w:pStyle w:val="a3"/>
+        <w:numPr>
+          <w:ilvl w:val="1"/>
+          <w:numId w:val="6"/>
+        </w:numPr>
+        <w:rPr>
+          <w:lang w:val="ru-RU"/>
+        </w:rPr>
+      </w:pPr>
+      <w:r>
+        <w:rPr>
+          <w:lang w:val="ru-RU"/>
+        </w:rPr>
+        <w:t>боятся показать, что знают не много</w:t>
+      </w:r>
+    </w:p>
+    <w:p>
+      <w:pPr>
+        <w:pStyle w:val="a3"/>
+        <w:numPr>
+          <w:ilvl w:val="0"/>
+          <w:numId w:val="6"/>
+        </w:numPr>
+        <w:rPr>
+          <w:lang w:val="ru-RU"/>
+        </w:rPr>
+      </w:pPr>
+      <w:r>
+        <w:rPr>
+          <w:lang w:val="ru-RU"/>
+        </w:rPr>
+        <w:t xml:space="preserve">люди, обладающие информацией, </w:t>
+      </w:r>
+      <w:r>
+        <w:rPr>
+          <w:lang w:val="ru-RU"/>
+        </w:rPr>
+        <w:t>пытаются сообщить присутствующим слишком много (углубляются в детали)</w:t>
+      </w:r>
+    </w:p>
+    <w:p>
+      <w:pPr>
+        <w:pStyle w:val="a3"/>
+        <w:numPr>
+          <w:ilvl w:val="0"/>
+          <w:numId w:val="6"/>
+        </w:numPr>
+        <w:rPr>
+          <w:lang w:val="ru-RU"/>
+        </w:rPr>
+      </w:pPr>
+      <w:r>
+        <w:rPr>
+          <w:lang w:val="ru-RU"/>
+        </w:rPr>
+        <w:t>не</w:t>
+      </w:r>
+      <w:r>
+        <w:rPr>
+          <w:lang w:val="ru-RU"/>
+        </w:rPr>
+        <w:t>т</w:t>
+      </w:r>
+      <w:r>
+        <w:rPr>
+          <w:lang w:val="ru-RU"/>
+        </w:rPr>
+        <w:t xml:space="preserve"> места для проведения</w:t>
+      </w:r>
     </w:p>
     <w:p>
       <w:pPr>
@@ -512,6 +1044,32 @@
           <w:lang w:val="ru-RU"/>
         </w:rPr>
       </w:pPr>
+      <w:r>
+        <w:rPr>
+          <w:lang w:val="ru-RU"/>
+        </w:rPr>
+        <w:t>Простой дизайн</w:t>
+      </w:r>
+    </w:p>
+    <w:p>
+      <w:pPr>
+        <w:rPr>
+          <w:lang w:val="ru-RU"/>
+        </w:rPr>
+      </w:pPr>
+      <w:r>
+        <w:rPr>
+          <w:lang w:val="ru-RU"/>
+        </w:rPr>
+        <w:t>Простой не значит плохой или некачественный.</w:t>
+      </w:r>
+    </w:p>
+    <w:p>
+      <w:pPr>
+        <w:rPr>
+          <w:lang w:val="ru-RU"/>
+        </w:rPr>
+      </w:pPr>
     </w:p>
     <w:p>
       <w:pPr>
@@ -524,28 +1082,8 @@
         <w:rPr>
           <w:lang w:val="ru-RU"/>
         </w:rPr>
-        <w:t>Простой дизайн</w:t>
-      </w:r>
-    </w:p>
-    <w:p>
-      <w:pPr>
-        <w:rPr>
-          <w:lang w:val="ru-RU"/>
-        </w:rPr>
-      </w:pPr>
-      <w:r>
-        <w:rPr>
-          <w:lang w:val="ru-RU"/>
-        </w:rPr>
-        <w:t>Простой не значит плохой или некачественный.</w:t>
-      </w:r>
-    </w:p>
-    <w:p>
-      <w:pPr>
-        <w:rPr>
-          <w:lang w:val="ru-RU"/>
-        </w:rPr>
-      </w:pPr>
+        <w:t>Заказчик в команде</w:t>
+      </w:r>
     </w:p>
     <w:p>
       <w:pPr>
@@ -558,7 +1096,7 @@
         <w:rPr>
           <w:lang w:val="ru-RU"/>
         </w:rPr>
-        <w:t>Заказчик в команде</w:t>
+        <w:t>Приемочные тесты</w:t>
       </w:r>
     </w:p>
     <w:p>
@@ -572,7 +1110,7 @@
         <w:rPr>
           <w:lang w:val="ru-RU"/>
         </w:rPr>
-        <w:t>Приемочные тесты</w:t>
+        <w:t>Метафора системы</w:t>
       </w:r>
     </w:p>
     <w:p>
@@ -586,7 +1124,20 @@
         <w:rPr>
           <w:lang w:val="ru-RU"/>
         </w:rPr>
-        <w:t>Метафора системы</w:t>
+        <w:t>Коллективное владение кодом</w:t>
+      </w:r>
+    </w:p>
+    <w:p>
+      <w:pPr>
+        <w:rPr>
+          <w:lang w:val="ru-RU"/>
+        </w:rPr>
+      </w:pPr>
+      <w:r>
+        <w:rPr>
+          <w:lang w:val="ru-RU"/>
+        </w:rPr>
+        <w:t>Автор кода – вся команда</w:t>
       </w:r>
     </w:p>
     <w:p>
@@ -596,25 +1147,26 @@
           <w:lang w:val="ru-RU"/>
         </w:rPr>
       </w:pPr>
-      <w:r>
-        <w:rPr>
-          <w:lang w:val="ru-RU"/>
-        </w:rPr>
-        <w:t>Коллективное владение кодом</w:t>
-      </w:r>
-    </w:p>
-    <w:p>
-      <w:pPr>
-        <w:rPr>
-          <w:lang w:val="ru-RU"/>
-        </w:rPr>
-      </w:pPr>
-      <w:r>
-        <w:rPr>
-          <w:lang w:val="ru-RU"/>
-        </w:rPr>
-        <w:t>Автор кода – вся команда</w:t>
-      </w:r>
+      <w:proofErr w:type="spellStart"/>
+      <w:r>
+        <w:t>Стандарты</w:t>
+      </w:r>
+      <w:proofErr w:type="spellEnd"/>
+      <w:r>
+        <w:t xml:space="preserve"> </w:t>
+      </w:r>
+      <w:proofErr w:type="spellStart"/>
+      <w:r>
+        <w:t>кодирования</w:t>
+      </w:r>
+      <w:proofErr w:type="spellEnd"/>
+    </w:p>
+    <w:p>
+      <w:pPr>
+        <w:rPr>
+          <w:lang w:val="ru-RU"/>
+        </w:rPr>
+      </w:pPr>
     </w:p>
     <w:p>
       <w:pPr>
@@ -624,8 +1176,37 @@
         </w:rPr>
       </w:pPr>
       <w:r>
-        <w:t>Стандарты кодирования</w:t>
-      </w:r>
+        <w:lastRenderedPageBreak/>
+        <w:t xml:space="preserve">40 </w:t>
+      </w:r>
+      <w:proofErr w:type="spellStart"/>
+      <w:r>
+        <w:t>часовая</w:t>
+      </w:r>
+      <w:proofErr w:type="spellEnd"/>
+      <w:r>
+        <w:t xml:space="preserve"> </w:t>
+      </w:r>
+      <w:proofErr w:type="spellStart"/>
+      <w:r>
+        <w:t>рабочая</w:t>
+      </w:r>
+      <w:proofErr w:type="spellEnd"/>
+      <w:r>
+        <w:t xml:space="preserve"> </w:t>
+      </w:r>
+      <w:proofErr w:type="spellStart"/>
+      <w:r>
+        <w:t>неделя</w:t>
+      </w:r>
+      <w:proofErr w:type="spellEnd"/>
+    </w:p>
+    <w:p>
+      <w:pPr>
+        <w:rPr>
+          <w:lang w:val="ru-RU"/>
+        </w:rPr>
+      </w:pPr>
     </w:p>
     <w:p>
       <w:pPr>
@@ -637,9 +1218,28 @@
     <w:p>
       <w:pPr>
         <w:pStyle w:val="1"/>
-      </w:pPr>
-      <w:r>
-        <w:t>40 часовая рабочая неделя</w:t>
+        <w:rPr>
+          <w:lang w:val="ru-RU"/>
+        </w:rPr>
+      </w:pPr>
+      <w:r>
+        <w:rPr>
+          <w:lang w:val="ru-RU"/>
+        </w:rPr>
+        <w:t>Заключение</w:t>
+      </w:r>
+    </w:p>
+    <w:p>
+      <w:pPr>
+        <w:rPr>
+          <w:lang w:val="ru-RU"/>
+        </w:rPr>
+      </w:pPr>
+      <w:r>
+        <w:rPr>
+          <w:lang w:val="ru-RU"/>
+        </w:rPr>
+        <w:t>Если у вас будут эти навыки, вы будете ценными сотрудниками.</w:t>
       </w:r>
     </w:p>
     <w:sectPr>
@@ -741,6 +1341,232 @@
     </w:lvl>
   </w:abstractNum>
   <w:abstractNum w:abstractNumId="1">
+    <w:nsid w:val="20F22DC8"/>
+    <w:multiLevelType w:val="hybridMultilevel"/>
+    <w:tmpl w:val="2468FC6A"/>
+    <w:lvl w:ilvl="0" w:tplc="04190001">
+      <w:start w:val="1"/>
+      <w:numFmt w:val="bullet"/>
+      <w:lvlText w:val=""/>
+      <w:lvlJc w:val="left"/>
+      <w:pPr>
+        <w:ind w:left="1080" w:hanging="360"/>
+      </w:pPr>
+      <w:rPr>
+        <w:rFonts w:ascii="Symbol" w:hAnsi="Symbol" w:hint="default"/>
+      </w:rPr>
+    </w:lvl>
+    <w:lvl w:ilvl="1" w:tplc="04190003">
+      <w:start w:val="1"/>
+      <w:numFmt w:val="bullet"/>
+      <w:lvlText w:val="o"/>
+      <w:lvlJc w:val="left"/>
+      <w:pPr>
+        <w:ind w:left="1800" w:hanging="360"/>
+      </w:pPr>
+      <w:rPr>
+        <w:rFonts w:ascii="Courier New" w:hAnsi="Courier New" w:cs="Courier New" w:hint="default"/>
+      </w:rPr>
+    </w:lvl>
+    <w:lvl w:ilvl="2" w:tplc="04190005" w:tentative="1">
+      <w:start w:val="1"/>
+      <w:numFmt w:val="bullet"/>
+      <w:lvlText w:val=""/>
+      <w:lvlJc w:val="left"/>
+      <w:pPr>
+        <w:ind w:left="2520" w:hanging="360"/>
+      </w:pPr>
+      <w:rPr>
+        <w:rFonts w:ascii="Wingdings" w:hAnsi="Wingdings" w:hint="default"/>
+      </w:rPr>
+    </w:lvl>
+    <w:lvl w:ilvl="3" w:tplc="04190001" w:tentative="1">
+      <w:start w:val="1"/>
+      <w:numFmt w:val="bullet"/>
+      <w:lvlText w:val=""/>
+      <w:lvlJc w:val="left"/>
+      <w:pPr>
+        <w:ind w:left="3240" w:hanging="360"/>
+      </w:pPr>
+      <w:rPr>
+        <w:rFonts w:ascii="Symbol" w:hAnsi="Symbol" w:hint="default"/>
+      </w:rPr>
+    </w:lvl>
+    <w:lvl w:ilvl="4" w:tplc="04190003" w:tentative="1">
+      <w:start w:val="1"/>
+      <w:numFmt w:val="bullet"/>
+      <w:lvlText w:val="o"/>
+      <w:lvlJc w:val="left"/>
+      <w:pPr>
+        <w:ind w:left="3960" w:hanging="360"/>
+      </w:pPr>
+      <w:rPr>
+        <w:rFonts w:ascii="Courier New" w:hAnsi="Courier New" w:cs="Courier New" w:hint="default"/>
+      </w:rPr>
+    </w:lvl>
+    <w:lvl w:ilvl="5" w:tplc="04190005" w:tentative="1">
+      <w:start w:val="1"/>
+      <w:numFmt w:val="bullet"/>
+      <w:lvlText w:val=""/>
+      <w:lvlJc w:val="left"/>
+      <w:pPr>
+        <w:ind w:left="4680" w:hanging="360"/>
+      </w:pPr>
+      <w:rPr>
+        <w:rFonts w:ascii="Wingdings" w:hAnsi="Wingdings" w:hint="default"/>
+      </w:rPr>
+    </w:lvl>
+    <w:lvl w:ilvl="6" w:tplc="04190001" w:tentative="1">
+      <w:start w:val="1"/>
+      <w:numFmt w:val="bullet"/>
+      <w:lvlText w:val=""/>
+      <w:lvlJc w:val="left"/>
+      <w:pPr>
+        <w:ind w:left="5400" w:hanging="360"/>
+      </w:pPr>
+      <w:rPr>
+        <w:rFonts w:ascii="Symbol" w:hAnsi="Symbol" w:hint="default"/>
+      </w:rPr>
+    </w:lvl>
+    <w:lvl w:ilvl="7" w:tplc="04190003" w:tentative="1">
+      <w:start w:val="1"/>
+      <w:numFmt w:val="bullet"/>
+      <w:lvlText w:val="o"/>
+      <w:lvlJc w:val="left"/>
+      <w:pPr>
+        <w:ind w:left="6120" w:hanging="360"/>
+      </w:pPr>
+      <w:rPr>
+        <w:rFonts w:ascii="Courier New" w:hAnsi="Courier New" w:cs="Courier New" w:hint="default"/>
+      </w:rPr>
+    </w:lvl>
+    <w:lvl w:ilvl="8" w:tplc="04190005" w:tentative="1">
+      <w:start w:val="1"/>
+      <w:numFmt w:val="bullet"/>
+      <w:lvlText w:val=""/>
+      <w:lvlJc w:val="left"/>
+      <w:pPr>
+        <w:ind w:left="6840" w:hanging="360"/>
+      </w:pPr>
+      <w:rPr>
+        <w:rFonts w:ascii="Wingdings" w:hAnsi="Wingdings" w:hint="default"/>
+      </w:rPr>
+    </w:lvl>
+  </w:abstractNum>
+  <w:abstractNum w:abstractNumId="2">
+    <w:nsid w:val="27800104"/>
+    <w:multiLevelType w:val="hybridMultilevel"/>
+    <w:tmpl w:val="2C4CD90C"/>
+    <w:lvl w:ilvl="0" w:tplc="04190001">
+      <w:start w:val="1"/>
+      <w:numFmt w:val="bullet"/>
+      <w:lvlText w:val=""/>
+      <w:lvlJc w:val="left"/>
+      <w:pPr>
+        <w:ind w:left="1080" w:hanging="360"/>
+      </w:pPr>
+      <w:rPr>
+        <w:rFonts w:ascii="Symbol" w:hAnsi="Symbol" w:hint="default"/>
+      </w:rPr>
+    </w:lvl>
+    <w:lvl w:ilvl="1" w:tplc="04190003" w:tentative="1">
+      <w:start w:val="1"/>
+      <w:numFmt w:val="bullet"/>
+      <w:lvlText w:val="o"/>
+      <w:lvlJc w:val="left"/>
+      <w:pPr>
+        <w:ind w:left="1800" w:hanging="360"/>
+      </w:pPr>
+      <w:rPr>
+        <w:rFonts w:ascii="Courier New" w:hAnsi="Courier New" w:cs="Courier New" w:hint="default"/>
+      </w:rPr>
+    </w:lvl>
+    <w:lvl w:ilvl="2" w:tplc="04190005" w:tentative="1">
+      <w:start w:val="1"/>
+      <w:numFmt w:val="bullet"/>
+      <w:lvlText w:val=""/>
+      <w:lvlJc w:val="left"/>
+      <w:pPr>
+        <w:ind w:left="2520" w:hanging="360"/>
+      </w:pPr>
+      <w:rPr>
+        <w:rFonts w:ascii="Wingdings" w:hAnsi="Wingdings" w:hint="default"/>
+      </w:rPr>
+    </w:lvl>
+    <w:lvl w:ilvl="3" w:tplc="04190001" w:tentative="1">
+      <w:start w:val="1"/>
+      <w:numFmt w:val="bullet"/>
+      <w:lvlText w:val=""/>
+      <w:lvlJc w:val="left"/>
+      <w:pPr>
+        <w:ind w:left="3240" w:hanging="360"/>
+      </w:pPr>
+      <w:rPr>
+        <w:rFonts w:ascii="Symbol" w:hAnsi="Symbol" w:hint="default"/>
+      </w:rPr>
+    </w:lvl>
+    <w:lvl w:ilvl="4" w:tplc="04190003" w:tentative="1">
+      <w:start w:val="1"/>
+      <w:numFmt w:val="bullet"/>
+      <w:lvlText w:val="o"/>
+      <w:lvlJc w:val="left"/>
+      <w:pPr>
+        <w:ind w:left="3960" w:hanging="360"/>
+      </w:pPr>
+      <w:rPr>
+        <w:rFonts w:ascii="Courier New" w:hAnsi="Courier New" w:cs="Courier New" w:hint="default"/>
+      </w:rPr>
+    </w:lvl>
+    <w:lvl w:ilvl="5" w:tplc="04190005" w:tentative="1">
+      <w:start w:val="1"/>
+      <w:numFmt w:val="bullet"/>
+      <w:lvlText w:val=""/>
+      <w:lvlJc w:val="left"/>
+      <w:pPr>
+        <w:ind w:left="4680" w:hanging="360"/>
+      </w:pPr>
+      <w:rPr>
+        <w:rFonts w:ascii="Wingdings" w:hAnsi="Wingdings" w:hint="default"/>
+      </w:rPr>
+    </w:lvl>
+    <w:lvl w:ilvl="6" w:tplc="04190001" w:tentative="1">
+      <w:start w:val="1"/>
+      <w:numFmt w:val="bullet"/>
+      <w:lvlText w:val=""/>
+      <w:lvlJc w:val="left"/>
+      <w:pPr>
+        <w:ind w:left="5400" w:hanging="360"/>
+      </w:pPr>
+      <w:rPr>
+        <w:rFonts w:ascii="Symbol" w:hAnsi="Symbol" w:hint="default"/>
+      </w:rPr>
+    </w:lvl>
+    <w:lvl w:ilvl="7" w:tplc="04190003" w:tentative="1">
+      <w:start w:val="1"/>
+      <w:numFmt w:val="bullet"/>
+      <w:lvlText w:val="o"/>
+      <w:lvlJc w:val="left"/>
+      <w:pPr>
+        <w:ind w:left="6120" w:hanging="360"/>
+      </w:pPr>
+      <w:rPr>
+        <w:rFonts w:ascii="Courier New" w:hAnsi="Courier New" w:cs="Courier New" w:hint="default"/>
+      </w:rPr>
+    </w:lvl>
+    <w:lvl w:ilvl="8" w:tplc="04190005" w:tentative="1">
+      <w:start w:val="1"/>
+      <w:numFmt w:val="bullet"/>
+      <w:lvlText w:val=""/>
+      <w:lvlJc w:val="left"/>
+      <w:pPr>
+        <w:ind w:left="6840" w:hanging="360"/>
+      </w:pPr>
+      <w:rPr>
+        <w:rFonts w:ascii="Wingdings" w:hAnsi="Wingdings" w:hint="default"/>
+      </w:rPr>
+    </w:lvl>
+  </w:abstractNum>
+  <w:abstractNum w:abstractNumId="3">
     <w:nsid w:val="33C8441D"/>
     <w:multiLevelType w:val="hybridMultilevel"/>
     <w:tmpl w:val="8F24F78A"/>
@@ -853,7 +1679,7 @@
       </w:rPr>
     </w:lvl>
   </w:abstractNum>
-  <w:abstractNum w:abstractNumId="2">
+  <w:abstractNum w:abstractNumId="4">
     <w:nsid w:val="5CA87601"/>
     <w:multiLevelType w:val="hybridMultilevel"/>
     <w:tmpl w:val="890C048C"/>
@@ -966,7 +1792,7 @@
       </w:rPr>
     </w:lvl>
   </w:abstractNum>
-  <w:abstractNum w:abstractNumId="3">
+  <w:abstractNum w:abstractNumId="5">
     <w:nsid w:val="69762E81"/>
     <w:multiLevelType w:val="hybridMultilevel"/>
     <w:tmpl w:val="70AE2BB8"/>
@@ -1080,16 +1906,22 @@
     </w:lvl>
   </w:abstractNum>
   <w:num w:numId="1">
-    <w:abstractNumId w:val="1"/>
+    <w:abstractNumId w:val="3"/>
   </w:num>
   <w:num w:numId="2">
-    <w:abstractNumId w:val="3"/>
+    <w:abstractNumId w:val="5"/>
   </w:num>
   <w:num w:numId="3">
-    <w:abstractNumId w:val="2"/>
+    <w:abstractNumId w:val="4"/>
   </w:num>
   <w:num w:numId="4">
     <w:abstractNumId w:val="0"/>
+  </w:num>
+  <w:num w:numId="5">
+    <w:abstractNumId w:val="2"/>
+  </w:num>
+  <w:num w:numId="6">
+    <w:abstractNumId w:val="1"/>
   </w:num>
 </w:numbering>
 </file>
@@ -1476,6 +2308,7 @@
   <w:style w:type="character" w:default="1" w:styleId="a0">
     <w:name w:val="Default Paragraph Font"/>
     <w:uiPriority w:val="1"/>
+    <w:semiHidden/>
     <w:unhideWhenUsed/>
   </w:style>
   <w:style w:type="table" w:default="1" w:styleId="a1">

</xml_diff>